<commit_message>
updated my IM part
</commit_message>
<xml_diff>
--- a/doc/Implementation_part1_NHTS.docx
+++ b/doc/Implementation_part1_NHTS.docx
@@ -3,13 +3,27 @@
 <w:document xmlns:wpc="http://schemas.microsoft.com/office/word/2010/wordprocessingCanvas" xmlns:mo="http://schemas.microsoft.com/office/mac/office/2008/main" xmlns:mc="http://schemas.openxmlformats.org/markup-compatibility/2006" xmlns:mv="urn:schemas-microsoft-com:mac:vml" xmlns:o="urn:schemas-microsoft-com:office:office" xmlns:r="http://schemas.openxmlformats.org/officeDocument/2006/relationships" xmlns:m="http://schemas.openxmlformats.org/officeDocument/2006/math" xmlns:v="urn:schemas-microsoft-com:vml" xmlns:wp14="http://schemas.microsoft.com/office/word/2010/wordprocessingDrawing" xmlns:wp="http://schemas.openxmlformats.org/drawingml/2006/wordprocessingDrawing" xmlns:w10="urn:schemas-microsoft-com:office:word" xmlns:w="http://schemas.openxmlformats.org/wordprocessingml/2006/main" xmlns:w14="http://schemas.microsoft.com/office/word/2010/wordml" xmlns:w15="http://schemas.microsoft.com/office/word/2012/wordml" xmlns:wpg="http://schemas.microsoft.com/office/word/2010/wordprocessingGroup" xmlns:wpi="http://schemas.microsoft.com/office/word/2010/wordprocessingInk" xmlns:wne="http://schemas.microsoft.com/office/word/2006/wordml" xmlns:wps="http://schemas.microsoft.com/office/word/2010/wordprocessingShape" mc:Ignorable="w14 w15 wp14">
   <w:body>
     <w:p>
-      <w:r>
+      <w:pPr>
+        <w:rPr>
+          <w:b/>
+        </w:rPr>
+      </w:pPr>
+      <w:r>
+        <w:rPr>
+          <w:b/>
+        </w:rPr>
         <w:t>Driving profile generated with data from NHTS</w:t>
       </w:r>
     </w:p>
     <w:p>
       <w:r>
-        <w:t>The charging behaviors of batteries in electric vehicles depends on the driving profiles of these EVs which determines how much energy is consumed by the vehicles and when the batteries are available to be charged. In our study, a set o</w:t>
+        <w:t>The charging behaviors of batteries in electric vehicles depends on the driving profiles of these EVs</w:t>
+      </w:r>
+      <w:r>
+        <w:t>,</w:t>
+      </w:r>
+      <w:r>
+        <w:t xml:space="preserve"> which determines how much energy is consumed by the vehicles and when the batteries are available to be charged. In our study, a set o</w:t>
       </w:r>
       <w:r>
         <w:t xml:space="preserve">f driving profiles is constructed using data from the 2009 </w:t>
@@ -27,7 +41,13 @@
         <w:t>i.e.</w:t>
       </w:r>
       <w:r>
-        <w:t xml:space="preserve">, its traveling speed and location throughout a day, which are derived using two functions, </w:t>
+        <w:t xml:space="preserve">, </w:t>
+      </w:r>
+      <w:r>
+        <w:t>its</w:t>
+      </w:r>
+      <w:r>
+        <w:t xml:space="preserve"> traveling speed and location throughout a day, which are derived using two functions, </w:t>
       </w:r>
       <w:r>
         <w:rPr>
@@ -89,10 +109,21 @@
       </w:r>
     </w:p>
     <w:p>
-      <w:r>
+      <w:pPr>
+        <w:rPr>
+          <w:b/>
+        </w:rPr>
+      </w:pPr>
+      <w:r>
+        <w:rPr>
+          <w:b/>
+        </w:rPr>
         <w:t xml:space="preserve">1 </w:t>
       </w:r>
       <w:r>
+        <w:rPr>
+          <w:b/>
+        </w:rPr>
         <w:t>Abstract useful data from original database</w:t>
       </w:r>
     </w:p>
@@ -140,10 +171,34 @@
         <w:t>he person made on the households randomly assigned travel day</w:t>
       </w:r>
       <w:r>
-        <w:t>” is applicable for our research. We take 8 variables that is applicable for our research from the total over one hundred ones in the NHTS’s day trip file. The names and the meanings</w:t>
-      </w:r>
-      <w:r>
-        <w:t xml:space="preserve"> as well as the explanations of their values</w:t>
+        <w:t>” is applic</w:t>
+      </w:r>
+      <w:r>
+        <w:t>able for our research. We take 6 variables that are</w:t>
+      </w:r>
+      <w:r>
+        <w:t xml:space="preserve"> applicable for our research from the total over one hundred ones in the NHTS’s day trip file. The names and the </w:t>
+      </w:r>
+      <w:r>
+        <w:t xml:space="preserve">explanations </w:t>
+      </w:r>
+      <w:r>
+        <w:t>as well as the</w:t>
+      </w:r>
+      <w:r>
+        <w:t xml:space="preserve"> </w:t>
+      </w:r>
+      <w:r>
+        <w:t>meanings</w:t>
+      </w:r>
+      <w:r>
+        <w:t xml:space="preserve"> </w:t>
+      </w:r>
+      <w:r>
+        <w:t>of the</w:t>
+      </w:r>
+      <w:r>
+        <w:t xml:space="preserve"> values</w:t>
       </w:r>
       <w:r>
         <w:t xml:space="preserve"> of the variables are listed in Table 1</w:t>
@@ -272,6 +327,7 @@
           </w:tcPr>
           <w:p>
             <w:r>
+              <w:lastRenderedPageBreak/>
               <w:t>PERSONID</w:t>
             </w:r>
           </w:p>
@@ -300,7 +356,6 @@
           </w:tcPr>
           <w:p>
             <w:r>
-              <w:lastRenderedPageBreak/>
               <w:t>ENDTIME</w:t>
             </w:r>
           </w:p>
@@ -614,7 +669,13 @@
         <w:t xml:space="preserve"> trips conducted by the first person in the given housed. Only one person is taken into consideration because </w:t>
       </w:r>
       <w:r>
-        <w:t xml:space="preserve">the household member may share one vehicle in their trips and, as a result, two trips conducted by two persons in one household may actually the same trip on the vehicle aspect. Each row of the </w:t>
+        <w:t>the household member may share one vehicle in their trips and, as a result, two trips conducted by two persons in one household may</w:t>
+      </w:r>
+      <w:r>
+        <w:t xml:space="preserve"> be</w:t>
+      </w:r>
+      <w:r>
+        <w:t xml:space="preserve"> actually the same trip on the vehicle aspect. Each row of the </w:t>
       </w:r>
       <w:proofErr w:type="spellStart"/>
       <w:r>
@@ -707,7 +768,13 @@
     </w:p>
     <w:p>
       <w:r>
-        <w:t xml:space="preserve">The location profile of a EV shows where the EV is during a day. Three values are to be assigned at each time point, which are respectively representing: ‘1’ as “at home”, ‘-1’ as “on road”, ‘0’as “at other places”. These definitions are determined corresponding the state of charging of the batteries, </w:t>
+        <w:t xml:space="preserve">The location profile of a EV shows where the EV is during a day. Three values are to be assigned at each time point, which are respectively representing: ‘1’ as “at home”, ‘-1’ as “on road”, ‘0’as “at other places”. These definitions are determined </w:t>
+      </w:r>
+      <w:r>
+        <w:t>corresponding to</w:t>
+      </w:r>
+      <w:r>
+        <w:t xml:space="preserve"> the state of charging of the batteries, </w:t>
       </w:r>
       <w:r>
         <w:rPr>
@@ -716,7 +783,13 @@
         <w:t>i.e.,</w:t>
       </w:r>
       <w:r>
-        <w:t xml:space="preserve"> batteries are available to be charged at home (represented as ‘1’), and are discharged on road (represented as ‘-1’) while they would not be charged or discharged so stay constant at other places (represented as ‘-1’).</w:t>
+        <w:t xml:space="preserve"> batteries are available to be charged at home (represented as ‘1’), and are discharged on road (represented as ‘-1’) while they would not be charged or discharged so stay constant at other places (represented as ‘</w:t>
+      </w:r>
+      <w:r>
+        <w:t>0</w:t>
+      </w:r>
+      <w:r>
+        <w:t>’).</w:t>
       </w:r>
       <w:r>
         <w:t xml:space="preserve"> The </w:t>
@@ -794,115 +867,118 @@
         <w:t xml:space="preserve"> the</w:t>
       </w:r>
       <w:r>
-        <w:t xml:space="preserve"> trip to the last minute before next trip (or the last minute of the day), we can assign value to the location depending on the value of ‘WHYTO’. To point out, such a method does not cope with the location before the first trip, so we initialize the location values as ‘1’, assuming every vehicle stays at home before any trips are conducted. </w:t>
-      </w:r>
-    </w:p>
-    <w:p>
-      <w:r>
-        <w:t xml:space="preserve">The final output of this function is a one-demission vector where each element is the location value at each minute </w:t>
-      </w:r>
-      <w:r>
-        <w:t>(‘1’- “at home”, ‘-1’- “on road”, ‘0’-</w:t>
+        <w:t xml:space="preserve"> trip to the last minute before next trip (or the last minute of the day), we can assign value to the location </w:t>
+      </w:r>
+      <w:r>
+        <w:t>according to</w:t>
       </w:r>
       <w:r>
         <w:t xml:space="preserve"> </w:t>
-      </w:r>
-      <w:r>
-        <w:t>“at other places”)</w:t>
-      </w:r>
-      <w:r>
-        <w:t xml:space="preserve"> </w:t>
-      </w:r>
-      <w:r>
-        <w:t>in the day and the index of elements is corresponding to the time with minute as the unit.</w:t>
-      </w:r>
-    </w:p>
-    <w:p/>
-    <w:p>
-      <w:r>
-        <w:t xml:space="preserve">[1] </w:t>
-      </w:r>
-      <w:r>
-        <w:t>U.S. DoT, National Household Travel Survey, http://nht</w:t>
-      </w:r>
-      <w:r>
-        <w:t>s.ornl.gov/download .</w:t>
-      </w:r>
-      <w:proofErr w:type="spellStart"/>
-      <w:r>
-        <w:t>shtml</w:t>
-      </w:r>
-      <w:proofErr w:type="spellEnd"/>
-      <w:r>
-        <w:t xml:space="preserve"> (2009</w:t>
-      </w:r>
-      <w:r>
-        <w:t>).</w:t>
-      </w:r>
-    </w:p>
-    <w:p>
-      <w:r>
-        <w:t xml:space="preserve">[2] </w:t>
-      </w:r>
-      <w:r>
-        <w:t>U.S. DoT, 2001 National Househ</w:t>
-      </w:r>
-      <w:r>
-        <w:t>old Travel Survey: User’s Guide</w:t>
-      </w:r>
-      <w:r>
-        <w:t>, http:// nhts.ornl.gov/</w:t>
-      </w:r>
-      <w:proofErr w:type="spellStart"/>
-      <w:r>
-        <w:t>pub</w:t>
-      </w:r>
-      <w:r>
-        <w:t>lications.shtml#usersGuide</w:t>
-      </w:r>
-      <w:proofErr w:type="spellEnd"/>
-      <w:r>
-        <w:t xml:space="preserve"> (2009</w:t>
-      </w:r>
-      <w:r>
-        <w:t>).</w:t>
-      </w:r>
-    </w:p>
-    <w:p>
-      <w:r>
-        <w:t>[3]</w:t>
-      </w:r>
-      <w:r>
-        <w:t xml:space="preserve"> </w:t>
-      </w:r>
-      <w:r>
-        <w:t>U.S. DoT, 2001 National Househ</w:t>
-      </w:r>
-      <w:r>
-        <w:t>old Travel Survey: User’s Guide</w:t>
-      </w:r>
-      <w:r>
-        <w:t>, http:// nhts.ornl.gov/</w:t>
-      </w:r>
-      <w:proofErr w:type="spellStart"/>
-      <w:r>
-        <w:t>pub</w:t>
-      </w:r>
-      <w:r>
-        <w:t>lications.shtml#</w:t>
-      </w:r>
-      <w:r>
-        <w:t>coodbook</w:t>
-      </w:r>
-      <w:proofErr w:type="spellEnd"/>
-      <w:r>
-        <w:t xml:space="preserve"> (2009</w:t>
-      </w:r>
-      <w:r>
-        <w:t>).</w:t>
       </w:r>
       <w:bookmarkStart w:id="0" w:name="_GoBack"/>
       <w:bookmarkEnd w:id="0"/>
+      <w:r>
+        <w:t xml:space="preserve">the value of ‘WHYTO’. To point out, such a method does not cope with the location before the first trip, so we initialize the location values as ‘1’, assuming every vehicle stays at home before any trips are conducted. </w:t>
+      </w:r>
+    </w:p>
+    <w:p>
+      <w:r>
+        <w:t xml:space="preserve">The final output of this function is a one-demission vector where each element is the location value at each minute </w:t>
+      </w:r>
+      <w:r>
+        <w:t>(‘1’- “at home”, ‘-1’- “on road”, ‘0’-</w:t>
+      </w:r>
+      <w:r>
+        <w:t xml:space="preserve"> </w:t>
+      </w:r>
+      <w:r>
+        <w:t>“at other places”)</w:t>
+      </w:r>
+      <w:r>
+        <w:t xml:space="preserve"> </w:t>
+      </w:r>
+      <w:r>
+        <w:t>in the day and the index of elements is corresponding to the time with minute as the unit.</w:t>
+      </w:r>
+    </w:p>
+    <w:p/>
+    <w:p>
+      <w:r>
+        <w:t xml:space="preserve">[1] </w:t>
+      </w:r>
+      <w:r>
+        <w:t>U.S. DoT, National Household Travel Survey, http://nht</w:t>
+      </w:r>
+      <w:r>
+        <w:t>s.ornl.gov/download .</w:t>
+      </w:r>
+      <w:proofErr w:type="spellStart"/>
+      <w:r>
+        <w:t>shtml</w:t>
+      </w:r>
+      <w:proofErr w:type="spellEnd"/>
+      <w:r>
+        <w:t xml:space="preserve"> (2009</w:t>
+      </w:r>
+      <w:r>
+        <w:t>).</w:t>
+      </w:r>
+    </w:p>
+    <w:p>
+      <w:r>
+        <w:t xml:space="preserve">[2] </w:t>
+      </w:r>
+      <w:r>
+        <w:t>U.S. DoT, 2001 National Househ</w:t>
+      </w:r>
+      <w:r>
+        <w:t>old Travel Survey: User’s Guide</w:t>
+      </w:r>
+      <w:r>
+        <w:t>, http:// nhts.ornl.gov/</w:t>
+      </w:r>
+      <w:proofErr w:type="spellStart"/>
+      <w:r>
+        <w:t>pub</w:t>
+      </w:r>
+      <w:r>
+        <w:t>lications.shtml#usersGuide</w:t>
+      </w:r>
+      <w:proofErr w:type="spellEnd"/>
+      <w:r>
+        <w:t xml:space="preserve"> (2009</w:t>
+      </w:r>
+      <w:r>
+        <w:t>).</w:t>
+      </w:r>
+    </w:p>
+    <w:p>
+      <w:r>
+        <w:t>[3]</w:t>
+      </w:r>
+      <w:r>
+        <w:t xml:space="preserve"> U.S. DoT, 2001 National Househ</w:t>
+      </w:r>
+      <w:r>
+        <w:t>old Travel Survey: User’s Guide</w:t>
+      </w:r>
+      <w:r>
+        <w:t>, http:// nhts.ornl.gov/</w:t>
+      </w:r>
+      <w:proofErr w:type="spellStart"/>
+      <w:r>
+        <w:t>pub</w:t>
+      </w:r>
+      <w:r>
+        <w:t>lications.shtml#coodbook</w:t>
+      </w:r>
+      <w:proofErr w:type="spellEnd"/>
+      <w:r>
+        <w:t xml:space="preserve"> (2009</w:t>
+      </w:r>
+      <w:r>
+        <w:t>).</w:t>
+      </w:r>
     </w:p>
     <w:sectPr>
       <w:pgSz w:w="11900" w:h="16840"/>
@@ -1754,7 +1830,7 @@
 </file>
 
 <file path=customXml/itemProps1.xml><?xml version="1.0" encoding="utf-8"?>
-<ds:datastoreItem xmlns:ds="http://schemas.openxmlformats.org/officeDocument/2006/customXml" ds:itemID="{5F683CAA-11DC-B648-A643-8307A44D975C}">
+<ds:datastoreItem xmlns:ds="http://schemas.openxmlformats.org/officeDocument/2006/customXml" ds:itemID="{3C657389-7DF5-5F48-BE6A-1F040EE5A4E0}">
   <ds:schemaRefs>
     <ds:schemaRef ds:uri="http://schemas.openxmlformats.org/officeDocument/2006/bibliography"/>
   </ds:schemaRefs>

</xml_diff>